<commit_message>
Coomit of 09.02.2024 12:47 -> Soundtrack and Sound effects implementation
</commit_message>
<xml_diff>
--- a/1_QdC/QdC_ProjectNonEuclidian.docx
+++ b/1_QdC/QdC_ProjectNonEuclidian.docx
@@ -1260,6 +1260,13 @@
                 <w:lang w:val="it-IT"/>
               </w:rPr>
             </w:pPr>
+            <w:r>
+              <w:rPr>
+                <w:rFonts w:cstheme="minorHAnsi"/>
+                <w:lang w:val="it-IT"/>
+              </w:rPr>
+              <w:t>12.01.2024 – 03.05.2024</w:t>
+            </w:r>
           </w:p>
         </w:tc>
       </w:tr>
@@ -2408,8 +2415,125 @@
           <w:rFonts w:eastAsia="Times New Roman" w:cstheme="minorHAnsi"/>
           <w:lang w:val="it-IT" w:eastAsia="fr-FR"/>
         </w:rPr>
-        <w:t>PC messo a disposizione dalla scuola con privilegi standard</w:t>
-      </w:r>
+        <w:t>PC mess</w:t>
+      </w:r>
+      <w:r>
+        <w:rPr>
+          <w:rFonts w:eastAsia="Times New Roman" w:cstheme="minorHAnsi"/>
+          <w:lang w:val="it-IT" w:eastAsia="fr-FR"/>
+        </w:rPr>
+        <w:t>i</w:t>
+      </w:r>
+      <w:r>
+        <w:rPr>
+          <w:rFonts w:eastAsia="Times New Roman" w:cstheme="minorHAnsi"/>
+          <w:lang w:val="it-IT" w:eastAsia="fr-FR"/>
+        </w:rPr>
+        <w:t xml:space="preserve"> a disposizione dalla scuola con privilegi standard</w:t>
+      </w:r>
+    </w:p>
+    <w:p>
+      <w:pPr>
+        <w:pStyle w:val="Paragrafoelenco"/>
+        <w:numPr>
+          <w:ilvl w:val="0"/>
+          <w:numId w:val="16"/>
+        </w:numPr>
+        <w:autoSpaceDE w:val="0"/>
+        <w:autoSpaceDN w:val="0"/>
+        <w:adjustRightInd w:val="0"/>
+        <w:spacing w:after="0" w:line="240" w:lineRule="auto"/>
+        <w:jc w:val="both"/>
+        <w:rPr>
+          <w:rFonts w:eastAsia="Times New Roman" w:cstheme="minorHAnsi"/>
+          <w:lang w:val="it-IT" w:eastAsia="fr-FR"/>
+        </w:rPr>
+      </w:pPr>
+      <w:r>
+        <w:rPr>
+          <w:rFonts w:eastAsia="Times New Roman" w:cstheme="minorHAnsi"/>
+          <w:lang w:val="it-IT" w:eastAsia="fr-FR"/>
+        </w:rPr>
+        <w:t>Hardware:</w:t>
+      </w:r>
+    </w:p>
+    <w:p>
+      <w:pPr>
+        <w:pStyle w:val="Paragrafoelenco"/>
+        <w:numPr>
+          <w:ilvl w:val="1"/>
+          <w:numId w:val="16"/>
+        </w:numPr>
+        <w:spacing w:after="0" w:line="240" w:lineRule="auto"/>
+      </w:pPr>
+      <w:proofErr w:type="spellStart"/>
+      <w:r>
+        <w:t>Processore</w:t>
+      </w:r>
+      <w:proofErr w:type="spellEnd"/>
+      <w:r>
+        <w:t xml:space="preserve"> </w:t>
+      </w:r>
+      <w:r>
+        <w:t xml:space="preserve">Intel(R) </w:t>
+      </w:r>
+      <w:proofErr w:type="spellStart"/>
+      <w:proofErr w:type="gramStart"/>
+      <w:r>
+        <w:t>Core</w:t>
+      </w:r>
+      <w:proofErr w:type="spellEnd"/>
+      <w:r>
+        <w:t>(</w:t>
+      </w:r>
+      <w:proofErr w:type="gramEnd"/>
+      <w:r>
+        <w:t>TM) i7-9700 CPU @ 3.00GHz   3.00 GHz</w:t>
+      </w:r>
+    </w:p>
+    <w:p>
+      <w:pPr>
+        <w:pStyle w:val="Paragrafoelenco"/>
+        <w:numPr>
+          <w:ilvl w:val="1"/>
+          <w:numId w:val="16"/>
+        </w:numPr>
+        <w:spacing w:after="0" w:line="240" w:lineRule="auto"/>
+      </w:pPr>
+      <w:r>
+        <w:t>32GB RAM</w:t>
+      </w:r>
+    </w:p>
+    <w:p>
+      <w:pPr>
+        <w:pStyle w:val="Paragrafoelenco"/>
+        <w:numPr>
+          <w:ilvl w:val="1"/>
+          <w:numId w:val="16"/>
+        </w:numPr>
+        <w:spacing w:after="0" w:line="240" w:lineRule="auto"/>
+      </w:pPr>
+      <w:proofErr w:type="spellStart"/>
+      <w:r>
+        <w:t>Sistema</w:t>
+      </w:r>
+      <w:proofErr w:type="spellEnd"/>
+      <w:r>
+        <w:t xml:space="preserve"> </w:t>
+      </w:r>
+      <w:proofErr w:type="spellStart"/>
+      <w:r>
+        <w:t>operativo</w:t>
+      </w:r>
+      <w:proofErr w:type="spellEnd"/>
+      <w:r>
+        <w:t xml:space="preserve"> a 64 </w:t>
+      </w:r>
+      <w:proofErr w:type="gramStart"/>
+      <w:r>
+        <w:t>bit</w:t>
+      </w:r>
+      <w:proofErr w:type="gramEnd"/>
     </w:p>
     <w:p>
       <w:pPr>
@@ -2441,6 +2565,20 @@
         <w:t>Godot</w:t>
       </w:r>
       <w:proofErr w:type="spellEnd"/>
+      <w:r>
+        <w:rPr>
+          <w:rFonts w:eastAsia="Times New Roman" w:cstheme="minorHAnsi"/>
+          <w:lang w:val="it-IT" w:eastAsia="fr-FR"/>
+        </w:rPr>
+        <w:t xml:space="preserve"> Versione 4</w:t>
+      </w:r>
+      <w:r>
+        <w:rPr>
+          <w:rFonts w:eastAsia="Times New Roman" w:cstheme="minorHAnsi"/>
+          <w:lang w:val="it-IT" w:eastAsia="fr-FR"/>
+        </w:rPr>
+        <w:t>.1</w:t>
+      </w:r>
     </w:p>
     <w:p>
       <w:pPr>
@@ -2472,72 +2610,19 @@
         <w:t>Blender</w:t>
       </w:r>
       <w:proofErr w:type="spellEnd"/>
-    </w:p>
-    <w:p>
-      <w:pPr>
-        <w:pStyle w:val="Paragrafoelenco"/>
-        <w:autoSpaceDE w:val="0"/>
-        <w:autoSpaceDN w:val="0"/>
-        <w:adjustRightInd w:val="0"/>
-        <w:spacing w:after="0" w:line="240" w:lineRule="auto"/>
-        <w:ind w:left="170"/>
-        <w:jc w:val="both"/>
+      <w:r>
         <w:rPr>
           <w:rFonts w:eastAsia="Times New Roman" w:cstheme="minorHAnsi"/>
           <w:lang w:val="it-IT" w:eastAsia="fr-FR"/>
         </w:rPr>
-      </w:pPr>
+        <w:t xml:space="preserve"> </w:t>
+      </w:r>
       <w:r>
         <w:rPr>
           <w:rFonts w:eastAsia="Times New Roman" w:cstheme="minorHAnsi"/>
           <w:lang w:val="it-IT" w:eastAsia="fr-FR"/>
         </w:rPr>
-        <w:t>-</w:t>
-      </w:r>
-      <w:proofErr w:type="spellStart"/>
-      <w:r>
-        <w:rPr>
-          <w:rFonts w:eastAsia="Times New Roman" w:cstheme="minorHAnsi"/>
-          <w:lang w:val="it-IT" w:eastAsia="fr-FR"/>
-        </w:rPr>
-        <w:t>Reaper</w:t>
-      </w:r>
-      <w:proofErr w:type="spellEnd"/>
-    </w:p>
-    <w:p>
-      <w:pPr>
-        <w:pStyle w:val="Paragrafoelenco"/>
-        <w:autoSpaceDE w:val="0"/>
-        <w:autoSpaceDN w:val="0"/>
-        <w:adjustRightInd w:val="0"/>
-        <w:spacing w:after="0" w:line="240" w:lineRule="auto"/>
-        <w:ind w:left="170"/>
-        <w:jc w:val="both"/>
-        <w:rPr>
-          <w:rFonts w:eastAsia="Times New Roman" w:cstheme="minorHAnsi"/>
-          <w:lang w:val="it-IT" w:eastAsia="fr-FR"/>
-        </w:rPr>
-      </w:pPr>
-      <w:r>
-        <w:rPr>
-          <w:rFonts w:eastAsia="Times New Roman" w:cstheme="minorHAnsi"/>
-          <w:lang w:val="it-IT" w:eastAsia="fr-FR"/>
-        </w:rPr>
-        <w:t xml:space="preserve">-1x </w:t>
-      </w:r>
-      <w:r>
-        <w:rPr>
-          <w:rFonts w:eastAsia="Times New Roman" w:cstheme="minorHAnsi"/>
-          <w:lang w:val="it-IT" w:eastAsia="fr-FR"/>
-        </w:rPr>
-        <w:t xml:space="preserve">(opzionale) </w:t>
-      </w:r>
-      <w:r>
-        <w:rPr>
-          <w:rFonts w:eastAsia="Times New Roman" w:cstheme="minorHAnsi"/>
-          <w:lang w:val="it-IT" w:eastAsia="fr-FR"/>
-        </w:rPr>
-        <w:t>visori Oculus</w:t>
+        <w:t>Versione 4.0</w:t>
       </w:r>
     </w:p>
     <w:p>
@@ -2588,17 +2673,38 @@
           <w:rFonts w:eastAsia="Times New Roman" w:cstheme="minorHAnsi"/>
           <w:lang w:val="it-IT" w:eastAsia="fr-FR"/>
         </w:rPr>
-        <w:t xml:space="preserve">conoscenze di </w:t>
-      </w:r>
-      <w:proofErr w:type="spellStart"/>
+        <w:t>C</w:t>
+      </w:r>
       <w:r>
         <w:rPr>
           <w:rFonts w:eastAsia="Times New Roman" w:cstheme="minorHAnsi"/>
           <w:lang w:val="it-IT" w:eastAsia="fr-FR"/>
         </w:rPr>
-        <w:t>python</w:t>
+        <w:t xml:space="preserve">onoscenze di </w:t>
+      </w:r>
+      <w:proofErr w:type="spellStart"/>
+      <w:r>
+        <w:rPr>
+          <w:rFonts w:eastAsia="Times New Roman" w:cstheme="minorHAnsi"/>
+          <w:lang w:val="it-IT" w:eastAsia="fr-FR"/>
+        </w:rPr>
+        <w:t>P</w:t>
+      </w:r>
+      <w:r>
+        <w:rPr>
+          <w:rFonts w:eastAsia="Times New Roman" w:cstheme="minorHAnsi"/>
+          <w:lang w:val="it-IT" w:eastAsia="fr-FR"/>
+        </w:rPr>
+        <w:t>ython</w:t>
       </w:r>
       <w:proofErr w:type="spellEnd"/>
+      <w:r>
+        <w:rPr>
+          <w:rFonts w:eastAsia="Times New Roman" w:cstheme="minorHAnsi"/>
+          <w:lang w:val="it-IT" w:eastAsia="fr-FR"/>
+        </w:rPr>
+        <w:t xml:space="preserve"> base</w:t>
+      </w:r>
     </w:p>
     <w:p>
       <w:pPr>
@@ -2611,7 +2717,6 @@
         <w:jc w:val="both"/>
         <w:rPr>
           <w:rFonts w:eastAsia="Times New Roman" w:cstheme="minorHAnsi"/>
-          <w:u w:val="single"/>
           <w:lang w:val="it-IT" w:eastAsia="fr-FR"/>
         </w:rPr>
       </w:pPr>
@@ -2620,24 +2725,63 @@
           <w:rFonts w:eastAsia="Times New Roman" w:cstheme="minorHAnsi"/>
           <w:lang w:val="it-IT" w:eastAsia="fr-FR"/>
         </w:rPr>
-        <w:t xml:space="preserve">-basi di </w:t>
-      </w:r>
-      <w:proofErr w:type="spellStart"/>
+        <w:t>-</w:t>
+      </w:r>
       <w:r>
         <w:rPr>
           <w:rFonts w:eastAsia="Times New Roman" w:cstheme="minorHAnsi"/>
           <w:lang w:val="it-IT" w:eastAsia="fr-FR"/>
         </w:rPr>
+        <w:t>B</w:t>
+      </w:r>
+      <w:r>
+        <w:rPr>
+          <w:rFonts w:eastAsia="Times New Roman" w:cstheme="minorHAnsi"/>
+          <w:lang w:val="it-IT" w:eastAsia="fr-FR"/>
+        </w:rPr>
+        <w:t xml:space="preserve">asi di </w:t>
+      </w:r>
+      <w:proofErr w:type="spellStart"/>
+      <w:r>
+        <w:rPr>
+          <w:rFonts w:eastAsia="Times New Roman" w:cstheme="minorHAnsi"/>
+          <w:lang w:val="it-IT" w:eastAsia="fr-FR"/>
+        </w:rPr>
         <w:t>godot</w:t>
       </w:r>
       <w:proofErr w:type="spellEnd"/>
+      <w:r>
+        <w:rPr>
+          <w:rFonts w:eastAsia="Times New Roman" w:cstheme="minorHAnsi"/>
+          <w:lang w:val="it-IT" w:eastAsia="fr-FR"/>
+        </w:rPr>
+        <w:t xml:space="preserve"> (</w:t>
+      </w:r>
+      <w:proofErr w:type="spellStart"/>
+      <w:r>
+        <w:rPr>
+          <w:rFonts w:eastAsia="Times New Roman" w:cstheme="minorHAnsi"/>
+          <w:lang w:val="it-IT" w:eastAsia="fr-FR"/>
+        </w:rPr>
+        <w:t>GDScript</w:t>
+      </w:r>
+      <w:proofErr w:type="spellEnd"/>
+      <w:r>
+        <w:rPr>
+          <w:rFonts w:eastAsia="Times New Roman" w:cstheme="minorHAnsi"/>
+          <w:lang w:val="it-IT" w:eastAsia="fr-FR"/>
+        </w:rPr>
+        <w:t>)</w:t>
+      </w:r>
     </w:p>
     <w:p>
       <w:pPr>
+        <w:pStyle w:val="Paragrafoelenco"/>
         <w:autoSpaceDE w:val="0"/>
         <w:autoSpaceDN w:val="0"/>
         <w:adjustRightInd w:val="0"/>
         <w:spacing w:after="0" w:line="240" w:lineRule="auto"/>
+        <w:ind w:left="170"/>
         <w:jc w:val="both"/>
         <w:rPr>
           <w:rFonts w:eastAsia="Times New Roman" w:cstheme="minorHAnsi"/>
@@ -2649,15 +2793,128 @@
           <w:rFonts w:eastAsia="Times New Roman" w:cstheme="minorHAnsi"/>
           <w:lang w:val="it-IT" w:eastAsia="fr-FR"/>
         </w:rPr>
-        <w:t xml:space="preserve">   -</w:t>
-      </w:r>
+        <w:t xml:space="preserve">-Conoscenze di </w:t>
+      </w:r>
+      <w:proofErr w:type="spellStart"/>
       <w:r>
         <w:rPr>
           <w:rFonts w:eastAsia="Times New Roman" w:cstheme="minorHAnsi"/>
           <w:lang w:val="it-IT" w:eastAsia="fr-FR"/>
         </w:rPr>
-        <w:t>(opzionale) visore VR</w:t>
-      </w:r>
+        <w:t>Blender</w:t>
+      </w:r>
+      <w:proofErr w:type="spellEnd"/>
+      <w:r>
+        <w:rPr>
+          <w:rFonts w:eastAsia="Times New Roman" w:cstheme="minorHAnsi"/>
+          <w:lang w:val="it-IT" w:eastAsia="fr-FR"/>
+        </w:rPr>
+        <w:t xml:space="preserve"> (modellazione)</w:t>
+      </w:r>
+    </w:p>
+    <w:p>
+      <w:pPr>
+        <w:pStyle w:val="Paragrafoelenco"/>
+        <w:autoSpaceDE w:val="0"/>
+        <w:autoSpaceDN w:val="0"/>
+        <w:adjustRightInd w:val="0"/>
+        <w:spacing w:after="0" w:line="240" w:lineRule="auto"/>
+        <w:ind w:left="170"/>
+        <w:jc w:val="both"/>
+        <w:rPr>
+          <w:rFonts w:eastAsia="Times New Roman" w:cstheme="minorHAnsi"/>
+          <w:lang w:val="it-IT" w:eastAsia="fr-FR"/>
+        </w:rPr>
+      </w:pPr>
+      <w:r>
+        <w:rPr>
+          <w:rFonts w:eastAsia="Times New Roman" w:cstheme="minorHAnsi"/>
+          <w:lang w:val="it-IT" w:eastAsia="fr-FR"/>
+        </w:rPr>
+        <w:t>-</w:t>
+      </w:r>
+      <w:r>
+        <w:t xml:space="preserve"> </w:t>
+      </w:r>
+      <w:r>
+        <w:rPr>
+          <w:rFonts w:eastAsia="Times New Roman" w:cstheme="minorHAnsi"/>
+          <w:lang w:val="it-IT" w:eastAsia="fr-FR"/>
+        </w:rPr>
+        <w:t xml:space="preserve">Comprensione di tecniche di illusioni ottiche per creare in modo efficace l'illusione di spazi non euclidei attraverso l'uso dei portali e delle </w:t>
+      </w:r>
+      <w:proofErr w:type="spellStart"/>
+      <w:r>
+        <w:rPr>
+          <w:rFonts w:eastAsia="Times New Roman" w:cstheme="minorHAnsi"/>
+          <w:lang w:val="it-IT" w:eastAsia="fr-FR"/>
+        </w:rPr>
+        <w:t>viewports</w:t>
+      </w:r>
+      <w:proofErr w:type="spellEnd"/>
+    </w:p>
+    <w:p>
+      <w:pPr>
+        <w:pStyle w:val="Paragrafoelenco"/>
+        <w:autoSpaceDE w:val="0"/>
+        <w:autoSpaceDN w:val="0"/>
+        <w:adjustRightInd w:val="0"/>
+        <w:spacing w:after="0" w:line="240" w:lineRule="auto"/>
+        <w:ind w:left="170"/>
+        <w:jc w:val="both"/>
+        <w:rPr>
+          <w:rFonts w:eastAsia="Times New Roman" w:cstheme="minorHAnsi"/>
+          <w:lang w:val="it-IT" w:eastAsia="fr-FR"/>
+        </w:rPr>
+      </w:pPr>
+      <w:r>
+        <w:rPr>
+          <w:rFonts w:eastAsia="Times New Roman" w:cstheme="minorHAnsi"/>
+          <w:lang w:val="it-IT" w:eastAsia="fr-FR"/>
+        </w:rPr>
+        <w:t>-</w:t>
+      </w:r>
+      <w:r>
+        <w:t xml:space="preserve"> </w:t>
+      </w:r>
+      <w:r>
+        <w:rPr>
+          <w:rFonts w:eastAsia="Times New Roman" w:cstheme="minorHAnsi"/>
+          <w:lang w:val="it-IT" w:eastAsia="fr-FR"/>
+        </w:rPr>
+        <w:t xml:space="preserve">Capacità di gestire risorse multimediali, inclusi modelli 3D, </w:t>
+      </w:r>
+      <w:proofErr w:type="spellStart"/>
+      <w:r>
+        <w:rPr>
+          <w:rFonts w:eastAsia="Times New Roman" w:cstheme="minorHAnsi"/>
+          <w:lang w:val="it-IT" w:eastAsia="fr-FR"/>
+        </w:rPr>
+        <w:t>texture</w:t>
+      </w:r>
+      <w:proofErr w:type="spellEnd"/>
+      <w:r>
+        <w:rPr>
+          <w:rFonts w:eastAsia="Times New Roman" w:cstheme="minorHAnsi"/>
+          <w:lang w:val="it-IT" w:eastAsia="fr-FR"/>
+        </w:rPr>
+        <w:t>, suoni e effetti visivi, garantendo una coerenza stilistica e un'esperienza di gioco fluida.</w:t>
+      </w:r>
+    </w:p>
+    <w:p>
+      <w:pPr>
+        <w:pStyle w:val="Paragrafoelenco"/>
+        <w:autoSpaceDE w:val="0"/>
+        <w:autoSpaceDN w:val="0"/>
+        <w:adjustRightInd w:val="0"/>
+        <w:spacing w:after="0" w:line="240" w:lineRule="auto"/>
+        <w:ind w:left="170"/>
+        <w:jc w:val="both"/>
+        <w:rPr>
+          <w:rFonts w:eastAsia="Times New Roman" w:cstheme="minorHAnsi"/>
+          <w:lang w:val="it-IT" w:eastAsia="fr-FR"/>
+        </w:rPr>
+      </w:pPr>
     </w:p>
     <w:p>
       <w:pPr>
@@ -2716,8 +2973,17 @@
           <w:rFonts w:eastAsia="Times New Roman" w:cstheme="minorHAnsi"/>
           <w:lang w:val="it-IT" w:eastAsia="fr-FR"/>
         </w:rPr>
-        <w:t>, questo tipo di simulazione viene definita non-euclidiana</w:t>
-      </w:r>
+        <w:t>, questo tipo di simulazione viene definita non-</w:t>
+      </w:r>
+      <w:proofErr w:type="spellStart"/>
+      <w:r>
+        <w:rPr>
+          <w:rFonts w:eastAsia="Times New Roman" w:cstheme="minorHAnsi"/>
+          <w:lang w:val="it-IT" w:eastAsia="fr-FR"/>
+        </w:rPr>
+        <w:t>euclidiana</w:t>
+      </w:r>
+      <w:proofErr w:type="spellEnd"/>
       <w:r>
         <w:rPr>
           <w:rFonts w:eastAsia="Times New Roman" w:cstheme="minorHAnsi"/>
@@ -2734,68 +3000,75 @@
         <w:adjustRightInd w:val="0"/>
         <w:spacing w:after="0" w:line="240" w:lineRule="auto"/>
         <w:ind w:left="170"/>
+        <w:jc w:val="both"/>
         <w:rPr>
           <w:rFonts w:eastAsia="Times New Roman" w:cstheme="minorHAnsi"/>
           <w:lang w:val="it-IT" w:eastAsia="fr-FR"/>
         </w:rPr>
       </w:pPr>
-      <w:r>
+    </w:p>
+    <w:p>
+      <w:pPr>
+        <w:spacing w:after="0"/>
+        <w:ind w:left="170"/>
         <w:rPr>
           <w:rFonts w:eastAsia="Times New Roman" w:cstheme="minorHAnsi"/>
           <w:lang w:val="it-IT" w:eastAsia="fr-FR"/>
         </w:rPr>
-        <w:t>U</w:t>
-      </w:r>
+      </w:pPr>
       <w:r>
         <w:rPr>
           <w:rFonts w:eastAsia="Times New Roman" w:cstheme="minorHAnsi"/>
           <w:lang w:val="it-IT" w:eastAsia="fr-FR"/>
         </w:rPr>
-        <w:t>n elemento chiave del progetto sono i portali illusori, che consentono al giocatore di spostarsi istantaneamente tra diverse sezioni del mondo virtuale.</w:t>
+        <w:t>Portali Illusori: Un elemento fondamentale del gioco sono i portali illusori. I giocatori possono attraversarli per spostarsi istantaneamente tra diverse sezioni del mondo virtuale, dando l'illusione di uno spazio senza senso.</w:t>
       </w:r>
     </w:p>
     <w:p>
       <w:pPr>
-        <w:pStyle w:val="Paragrafoelenco"/>
-        <w:autoSpaceDE w:val="0"/>
-        <w:autoSpaceDN w:val="0"/>
-        <w:adjustRightInd w:val="0"/>
-        <w:spacing w:after="0" w:line="240" w:lineRule="auto"/>
+        <w:spacing w:after="0"/>
         <w:ind w:left="170"/>
         <w:rPr>
           <w:rFonts w:eastAsia="Times New Roman" w:cstheme="minorHAnsi"/>
           <w:lang w:val="it-IT" w:eastAsia="fr-FR"/>
         </w:rPr>
       </w:pPr>
+      <w:proofErr w:type="spellStart"/>
       <w:r>
         <w:rPr>
           <w:rFonts w:eastAsia="Times New Roman" w:cstheme="minorHAnsi"/>
           <w:lang w:val="it-IT" w:eastAsia="fr-FR"/>
         </w:rPr>
-        <w:t>Quando un giocatore attraversa un portale, verrà trasportato istantaneamente in un'altra porzione del terreno</w:t>
-      </w:r>
+        <w:t>Viewport</w:t>
+      </w:r>
+      <w:proofErr w:type="spellEnd"/>
       <w:r>
         <w:rPr>
           <w:rFonts w:eastAsia="Times New Roman" w:cstheme="minorHAnsi"/>
           <w:lang w:val="it-IT" w:eastAsia="fr-FR"/>
         </w:rPr>
-        <w:t xml:space="preserve"> dando l’illusione di uno spazio tridimensionale privo di senso</w:t>
-      </w:r>
+        <w:t xml:space="preserve"> e Telecamere: L'illusione dei portali è creata grazie a </w:t>
+      </w:r>
+      <w:proofErr w:type="spellStart"/>
       <w:r>
         <w:rPr>
           <w:rFonts w:eastAsia="Times New Roman" w:cstheme="minorHAnsi"/>
           <w:lang w:val="it-IT" w:eastAsia="fr-FR"/>
         </w:rPr>
-        <w:t>.</w:t>
+        <w:t>viewport</w:t>
+      </w:r>
+      <w:proofErr w:type="spellEnd"/>
+      <w:r>
+        <w:rPr>
+          <w:rFonts w:eastAsia="Times New Roman" w:cstheme="minorHAnsi"/>
+          <w:lang w:val="it-IT" w:eastAsia="fr-FR"/>
+        </w:rPr>
+        <w:t xml:space="preserve"> collegati a telecamere che seguono il movimento del giocatore. Questa tecnologia permette un'esperienza di gioco fluida e coinvolgente.</w:t>
       </w:r>
     </w:p>
     <w:p>
       <w:pPr>
-        <w:pStyle w:val="Paragrafoelenco"/>
-        <w:autoSpaceDE w:val="0"/>
-        <w:autoSpaceDN w:val="0"/>
-        <w:adjustRightInd w:val="0"/>
-        <w:spacing w:after="0" w:line="240" w:lineRule="auto"/>
+        <w:spacing w:after="0"/>
         <w:ind w:left="170"/>
         <w:rPr>
           <w:rFonts w:eastAsia="Times New Roman" w:cstheme="minorHAnsi"/>
@@ -2807,32 +3080,29 @@
           <w:rFonts w:eastAsia="Times New Roman" w:cstheme="minorHAnsi"/>
           <w:lang w:val="it-IT" w:eastAsia="fr-FR"/>
         </w:rPr>
-        <w:t xml:space="preserve">L’illusione viene creata grazie a dei </w:t>
-      </w:r>
-      <w:proofErr w:type="spellStart"/>
-      <w:r>
+        <w:t>Movimenti consentiti: I giocatori possono muoversi avanti, indietro, a destra e a sinistra utilizzando i tasti W, A, S, D. La rotazione della telecamera a schermo intero in prima persona è gestita attraverso il mouse.</w:t>
+      </w:r>
+    </w:p>
+    <w:p>
+      <w:pPr>
+        <w:spacing w:after="0"/>
+        <w:ind w:left="170"/>
         <w:rPr>
           <w:rFonts w:eastAsia="Times New Roman" w:cstheme="minorHAnsi"/>
           <w:lang w:val="it-IT" w:eastAsia="fr-FR"/>
         </w:rPr>
-        <w:t>viewport</w:t>
-      </w:r>
-      <w:proofErr w:type="spellEnd"/>
+      </w:pPr>
       <w:r>
         <w:rPr>
           <w:rFonts w:eastAsia="Times New Roman" w:cstheme="minorHAnsi"/>
           <w:lang w:val="it-IT" w:eastAsia="fr-FR"/>
         </w:rPr>
-        <w:t xml:space="preserve"> collegati a delle telecamere che seguono il movimento del giocatore</w:t>
+        <w:t>Livelli Creati Manualmente: Ogni livello è creato manualmente, con cura e attenzione ai dettagli. I portali sono posizionati strategicamente per garantire un'esperienza di gioco avvincente.</w:t>
       </w:r>
     </w:p>
     <w:p>
       <w:pPr>
-        <w:pStyle w:val="Paragrafoelenco"/>
-        <w:autoSpaceDE w:val="0"/>
-        <w:autoSpaceDN w:val="0"/>
-        <w:adjustRightInd w:val="0"/>
-        <w:spacing w:after="0" w:line="240" w:lineRule="auto"/>
+        <w:spacing w:after="0"/>
         <w:ind w:left="170"/>
         <w:rPr>
           <w:rFonts w:eastAsia="Times New Roman" w:cstheme="minorHAnsi"/>
@@ -2844,23 +3114,29 @@
           <w:rFonts w:eastAsia="Times New Roman" w:cstheme="minorHAnsi"/>
           <w:lang w:val="it-IT" w:eastAsia="fr-FR"/>
         </w:rPr>
-        <w:t>I livelli sono cre</w:t>
-      </w:r>
-      <w:r>
+        <w:t>Compatibilità Windows: Il gioco è progettato esclusivamente per funzionare su sistemi Windows, garantendo una performance ottimale e una vasta accessibilità.</w:t>
+      </w:r>
+    </w:p>
+    <w:p>
+      <w:pPr>
+        <w:spacing w:after="0"/>
+        <w:ind w:left="170"/>
         <w:rPr>
           <w:rFonts w:eastAsia="Times New Roman" w:cstheme="minorHAnsi"/>
           <w:lang w:val="it-IT" w:eastAsia="fr-FR"/>
         </w:rPr>
-        <w:t>ati manualmente, i portali sono posizionati in posizioni predefinite,</w:t>
+      </w:pPr>
+      <w:r>
+        <w:rPr>
+          <w:rFonts w:eastAsia="Times New Roman" w:cstheme="minorHAnsi"/>
+          <w:lang w:val="it-IT" w:eastAsia="fr-FR"/>
+        </w:rPr>
+        <w:t>Menu di Avvio: All'avvio del gioco, gli utenti sono accolti da un menu intuitivo che offre opzioni come "Nuova Partita", "Continua Partita" (se presente), "Opzioni" ed "Esci".</w:t>
       </w:r>
     </w:p>
     <w:p>
       <w:pPr>
-        <w:pStyle w:val="Paragrafoelenco"/>
-        <w:autoSpaceDE w:val="0"/>
-        <w:autoSpaceDN w:val="0"/>
-        <w:adjustRightInd w:val="0"/>
-        <w:spacing w:after="0" w:line="240" w:lineRule="auto"/>
+        <w:spacing w:after="0"/>
         <w:ind w:left="170"/>
         <w:rPr>
           <w:rFonts w:eastAsia="Times New Roman" w:cstheme="minorHAnsi"/>
@@ -2872,125 +3148,43 @@
           <w:rFonts w:eastAsia="Times New Roman" w:cstheme="minorHAnsi"/>
           <w:lang w:val="it-IT" w:eastAsia="fr-FR"/>
         </w:rPr>
-        <w:t>I movimenti consentiti sono avanti indietro, destra sinistra (</w:t>
-      </w:r>
-      <w:proofErr w:type="gramStart"/>
+        <w:t xml:space="preserve">Opzioni di Gioco Personalizzate: Gli utenti possono personalizzare la loro esperienza di gioco regolando la risoluzione dello schermo, il volume della musica, il volume degli effetti e persino </w:t>
+      </w:r>
+      <w:proofErr w:type="spellStart"/>
       <w:r>
         <w:rPr>
           <w:rFonts w:eastAsia="Times New Roman" w:cstheme="minorHAnsi"/>
           <w:lang w:val="it-IT" w:eastAsia="fr-FR"/>
         </w:rPr>
-        <w:t>W,A</w:t>
-      </w:r>
-      <w:proofErr w:type="gramEnd"/>
+        <w:t>rimappare</w:t>
+      </w:r>
+      <w:proofErr w:type="spellEnd"/>
       <w:r>
         <w:rPr>
           <w:rFonts w:eastAsia="Times New Roman" w:cstheme="minorHAnsi"/>
           <w:lang w:val="it-IT" w:eastAsia="fr-FR"/>
         </w:rPr>
-        <w:t>,S,D) e la rotazione della telecamera a schermo intero in prima persona tramite mouse</w:t>
+        <w:t xml:space="preserve"> i controlli secondo le proprie preferenze.</w:t>
       </w:r>
     </w:p>
     <w:p>
       <w:pPr>
-        <w:pStyle w:val="Paragrafoelenco"/>
-        <w:autoSpaceDE w:val="0"/>
-        <w:autoSpaceDN w:val="0"/>
-        <w:adjustRightInd w:val="0"/>
-        <w:spacing w:after="0" w:line="240" w:lineRule="auto"/>
+        <w:spacing w:after="0"/>
         <w:ind w:left="170"/>
         <w:rPr>
           <w:rFonts w:eastAsia="Times New Roman" w:cstheme="minorHAnsi"/>
           <w:lang w:val="it-IT" w:eastAsia="fr-FR"/>
         </w:rPr>
       </w:pPr>
+      <w:bookmarkStart w:id="4" w:name="_GoBack"/>
+      <w:bookmarkEnd w:id="4"/>
       <w:r>
         <w:rPr>
           <w:rFonts w:eastAsia="Times New Roman" w:cstheme="minorHAnsi"/>
           <w:lang w:val="it-IT" w:eastAsia="fr-FR"/>
         </w:rPr>
-        <w:t xml:space="preserve">Il gioco è progettato per funzionare unicamente su </w:t>
-      </w:r>
-      <w:r>
-        <w:rPr>
-          <w:rFonts w:eastAsia="Times New Roman" w:cstheme="minorHAnsi"/>
-          <w:lang w:val="it-IT" w:eastAsia="fr-FR"/>
-        </w:rPr>
-        <w:t>Windows</w:t>
-      </w:r>
-    </w:p>
-    <w:p>
-      <w:pPr>
-        <w:pStyle w:val="Paragrafoelenco"/>
-        <w:autoSpaceDE w:val="0"/>
-        <w:autoSpaceDN w:val="0"/>
-        <w:adjustRightInd w:val="0"/>
-        <w:spacing w:after="0" w:line="240" w:lineRule="auto"/>
-        <w:ind w:left="170"/>
-        <w:rPr>
-          <w:rFonts w:eastAsia="Times New Roman" w:cstheme="minorHAnsi"/>
-          <w:lang w:val="it-IT" w:eastAsia="fr-FR"/>
-        </w:rPr>
-      </w:pPr>
-      <w:r>
-        <w:rPr>
-          <w:rFonts w:eastAsia="Times New Roman" w:cstheme="minorHAnsi"/>
-          <w:lang w:val="it-IT" w:eastAsia="fr-FR"/>
-        </w:rPr>
-        <w:t>Quando l’utente avvia il gioco la prima cosa che gli appare è il menù con i seguenti elementi nuova partita, continua partita (se c’né una attiva), opzioni ed esci</w:t>
-      </w:r>
-    </w:p>
-    <w:p>
-      <w:pPr>
-        <w:pStyle w:val="Paragrafoelenco"/>
-        <w:autoSpaceDE w:val="0"/>
-        <w:autoSpaceDN w:val="0"/>
-        <w:adjustRightInd w:val="0"/>
-        <w:spacing w:after="0" w:line="240" w:lineRule="auto"/>
-        <w:ind w:left="170"/>
-        <w:rPr>
-          <w:rFonts w:eastAsia="Times New Roman" w:cstheme="minorHAnsi"/>
-          <w:lang w:val="it-IT" w:eastAsia="fr-FR"/>
-        </w:rPr>
-      </w:pPr>
-      <w:r>
-        <w:rPr>
-          <w:rFonts w:eastAsia="Times New Roman" w:cstheme="minorHAnsi"/>
-          <w:lang w:val="it-IT" w:eastAsia="fr-FR"/>
-        </w:rPr>
-        <w:t xml:space="preserve">Le opzioni di gioco possibili sono risoluzione schermo, volume musica, volume effetti </w:t>
-      </w:r>
-      <w:r>
-        <w:rPr>
-          <w:rFonts w:eastAsia="Times New Roman" w:cstheme="minorHAnsi"/>
-          <w:lang w:val="it-IT" w:eastAsia="fr-FR"/>
-        </w:rPr>
-        <w:t xml:space="preserve">, </w:t>
-      </w:r>
-      <w:proofErr w:type="spellStart"/>
-      <w:r>
-        <w:rPr>
-          <w:rFonts w:eastAsia="Times New Roman" w:cstheme="minorHAnsi"/>
-          <w:lang w:val="it-IT" w:eastAsia="fr-FR"/>
-        </w:rPr>
-        <w:t>rimappare</w:t>
-      </w:r>
-      <w:proofErr w:type="spellEnd"/>
-      <w:r>
-        <w:rPr>
-          <w:rFonts w:eastAsia="Times New Roman" w:cstheme="minorHAnsi"/>
-          <w:lang w:val="it-IT" w:eastAsia="fr-FR"/>
-        </w:rPr>
-        <w:t xml:space="preserve"> i controlli</w:t>
-      </w:r>
-    </w:p>
-    <w:p>
-      <w:pPr>
-        <w:rPr>
-          <w:rFonts w:eastAsia="Times New Roman" w:cstheme="minorHAnsi"/>
-          <w:lang w:val="it-IT" w:eastAsia="fr-FR"/>
-        </w:rPr>
-      </w:pPr>
+        <w:t>Il giocatore per orientarsi nel gioco dovrà raccogliere delle statue, create manualmente in Blender.</w:t>
+      </w:r>
       <w:r>
         <w:rPr>
           <w:rFonts w:eastAsia="Times New Roman" w:cstheme="minorHAnsi"/>
@@ -3052,8 +3246,8 @@
           <w:lang w:val="it-IT"/>
         </w:rPr>
       </w:pPr>
-      <w:bookmarkStart w:id="4" w:name="OLE_LINK1"/>
-      <w:bookmarkStart w:id="5" w:name="OLE_LINK2"/>
+      <w:bookmarkStart w:id="5" w:name="OLE_LINK1"/>
+      <w:bookmarkStart w:id="6" w:name="OLE_LINK2"/>
       <w:r>
         <w:rPr>
           <w:rFonts w:asciiTheme="minorHAnsi" w:hAnsiTheme="minorHAnsi" w:cstheme="minorHAnsi"/>
@@ -3410,8 +3604,8 @@
       </w:r>
       <w:proofErr w:type="spellEnd"/>
     </w:p>
-    <w:bookmarkEnd w:id="4"/>
     <w:bookmarkEnd w:id="5"/>
+    <w:bookmarkEnd w:id="6"/>
     <w:p>
       <w:pPr>
         <w:rPr>
@@ -3970,9 +4164,8 @@
           <w:szCs w:val="22"/>
           <w:lang w:val="it-IT"/>
         </w:rPr>
-        <w:t xml:space="preserve">228 Manuale utente / tutoria </w:t>
-      </w:r>
-      <w:proofErr w:type="spellStart"/>
+        <w:t>228 Manuale utente / tutoria</w:t>
+      </w:r>
       <w:r>
         <w:rPr>
           <w:rStyle w:val="normaltextrun"/>
@@ -3981,9 +4174,38 @@
           <w:szCs w:val="22"/>
           <w:lang w:val="it-IT"/>
         </w:rPr>
-        <w:t>ingame</w:t>
-      </w:r>
-      <w:proofErr w:type="spellEnd"/>
+        <w:t>l</w:t>
+      </w:r>
+      <w:r>
+        <w:rPr>
+          <w:rStyle w:val="normaltextrun"/>
+          <w:rFonts w:ascii="Calibri" w:hAnsi="Calibri" w:cs="Calibri"/>
+          <w:sz w:val="22"/>
+          <w:szCs w:val="22"/>
+          <w:lang w:val="it-IT"/>
+        </w:rPr>
+        <w:t xml:space="preserve"> in</w:t>
+      </w:r>
+      <w:r>
+        <w:rPr>
+          <w:rStyle w:val="normaltextrun"/>
+          <w:rFonts w:ascii="Calibri" w:hAnsi="Calibri" w:cs="Calibri"/>
+          <w:sz w:val="22"/>
+          <w:szCs w:val="22"/>
+          <w:lang w:val="it-IT"/>
+        </w:rPr>
+        <w:t>-</w:t>
+      </w:r>
+      <w:r>
+        <w:rPr>
+          <w:rStyle w:val="normaltextrun"/>
+          <w:rFonts w:ascii="Calibri" w:hAnsi="Calibri" w:cs="Calibri"/>
+          <w:sz w:val="22"/>
+          <w:szCs w:val="22"/>
+          <w:lang w:val="it-IT"/>
+        </w:rPr>
+        <w:t>game</w:t>
+      </w:r>
       <w:r>
         <w:rPr>
           <w:rStyle w:val="normaltextrun"/>
@@ -4227,8 +4449,6 @@
           <w:lang w:val="it-IT"/>
         </w:rPr>
       </w:pPr>
-      <w:bookmarkStart w:id="6" w:name="_GoBack"/>
-      <w:bookmarkEnd w:id="6"/>
       <w:r>
         <w:rPr>
           <w:lang w:val="it-IT"/>
@@ -5400,7 +5620,21 @@
         <w:sz w:val="20"/>
         <w:lang w:val="it-IT"/>
       </w:rPr>
-      <w:t>PROGETTI INDIVIDUALI SAMT – 4° ANNO</w:t>
+      <w:t xml:space="preserve">PROGETTI INDIVIDUALI SAMT – </w:t>
+    </w:r>
+    <w:r>
+      <w:rPr>
+        <w:sz w:val="20"/>
+        <w:lang w:val="it-IT"/>
+      </w:rPr>
+      <w:t>3</w:t>
+    </w:r>
+    <w:r>
+      <w:rPr>
+        <w:sz w:val="20"/>
+        <w:lang w:val="it-IT"/>
+      </w:rPr>
+      <w:t>° ANNO</w:t>
     </w:r>
     <w:r>
       <w:rPr>
@@ -5690,6 +5924,119 @@
     </w:lvl>
   </w:abstractNum>
   <w:abstractNum w:abstractNumId="2" w15:restartNumberingAfterBreak="0">
+    <w:nsid w:val="1E623FBF"/>
+    <w:multiLevelType w:val="hybridMultilevel"/>
+    <w:tmpl w:val="7A42DAA0"/>
+    <w:lvl w:ilvl="0" w:tplc="08100001">
+      <w:start w:val="1"/>
+      <w:numFmt w:val="bullet"/>
+      <w:lvlText w:val=""/>
+      <w:lvlJc w:val="left"/>
+      <w:pPr>
+        <w:ind w:left="890" w:hanging="360"/>
+      </w:pPr>
+      <w:rPr>
+        <w:rFonts w:ascii="Symbol" w:hAnsi="Symbol" w:hint="default"/>
+      </w:rPr>
+    </w:lvl>
+    <w:lvl w:ilvl="1" w:tplc="08100003">
+      <w:start w:val="1"/>
+      <w:numFmt w:val="bullet"/>
+      <w:lvlText w:val="o"/>
+      <w:lvlJc w:val="left"/>
+      <w:pPr>
+        <w:ind w:left="1610" w:hanging="360"/>
+      </w:pPr>
+      <w:rPr>
+        <w:rFonts w:ascii="Courier New" w:hAnsi="Courier New" w:cs="Courier New" w:hint="default"/>
+      </w:rPr>
+    </w:lvl>
+    <w:lvl w:ilvl="2" w:tplc="08100005" w:tentative="1">
+      <w:start w:val="1"/>
+      <w:numFmt w:val="bullet"/>
+      <w:lvlText w:val=""/>
+      <w:lvlJc w:val="left"/>
+      <w:pPr>
+        <w:ind w:left="2330" w:hanging="360"/>
+      </w:pPr>
+      <w:rPr>
+        <w:rFonts w:ascii="Wingdings" w:hAnsi="Wingdings" w:hint="default"/>
+      </w:rPr>
+    </w:lvl>
+    <w:lvl w:ilvl="3" w:tplc="08100001" w:tentative="1">
+      <w:start w:val="1"/>
+      <w:numFmt w:val="bullet"/>
+      <w:lvlText w:val=""/>
+      <w:lvlJc w:val="left"/>
+      <w:pPr>
+        <w:ind w:left="3050" w:hanging="360"/>
+      </w:pPr>
+      <w:rPr>
+        <w:rFonts w:ascii="Symbol" w:hAnsi="Symbol" w:hint="default"/>
+      </w:rPr>
+    </w:lvl>
+    <w:lvl w:ilvl="4" w:tplc="08100003" w:tentative="1">
+      <w:start w:val="1"/>
+      <w:numFmt w:val="bullet"/>
+      <w:lvlText w:val="o"/>
+      <w:lvlJc w:val="left"/>
+      <w:pPr>
+        <w:ind w:left="3770" w:hanging="360"/>
+      </w:pPr>
+      <w:rPr>
+        <w:rFonts w:ascii="Courier New" w:hAnsi="Courier New" w:cs="Courier New" w:hint="default"/>
+      </w:rPr>
+    </w:lvl>
+    <w:lvl w:ilvl="5" w:tplc="08100005" w:tentative="1">
+      <w:start w:val="1"/>
+      <w:numFmt w:val="bullet"/>
+      <w:lvlText w:val=""/>
+      <w:lvlJc w:val="left"/>
+      <w:pPr>
+        <w:ind w:left="4490" w:hanging="360"/>
+      </w:pPr>
+      <w:rPr>
+        <w:rFonts w:ascii="Wingdings" w:hAnsi="Wingdings" w:hint="default"/>
+      </w:rPr>
+    </w:lvl>
+    <w:lvl w:ilvl="6" w:tplc="08100001" w:tentative="1">
+      <w:start w:val="1"/>
+      <w:numFmt w:val="bullet"/>
+      <w:lvlText w:val=""/>
+      <w:lvlJc w:val="left"/>
+      <w:pPr>
+        <w:ind w:left="5210" w:hanging="360"/>
+      </w:pPr>
+      <w:rPr>
+        <w:rFonts w:ascii="Symbol" w:hAnsi="Symbol" w:hint="default"/>
+      </w:rPr>
+    </w:lvl>
+    <w:lvl w:ilvl="7" w:tplc="08100003" w:tentative="1">
+      <w:start w:val="1"/>
+      <w:numFmt w:val="bullet"/>
+      <w:lvlText w:val="o"/>
+      <w:lvlJc w:val="left"/>
+      <w:pPr>
+        <w:ind w:left="5930" w:hanging="360"/>
+      </w:pPr>
+      <w:rPr>
+        <w:rFonts w:ascii="Courier New" w:hAnsi="Courier New" w:cs="Courier New" w:hint="default"/>
+      </w:rPr>
+    </w:lvl>
+    <w:lvl w:ilvl="8" w:tplc="08100005" w:tentative="1">
+      <w:start w:val="1"/>
+      <w:numFmt w:val="bullet"/>
+      <w:lvlText w:val=""/>
+      <w:lvlJc w:val="left"/>
+      <w:pPr>
+        <w:ind w:left="6650" w:hanging="360"/>
+      </w:pPr>
+      <w:rPr>
+        <w:rFonts w:ascii="Wingdings" w:hAnsi="Wingdings" w:hint="default"/>
+      </w:rPr>
+    </w:lvl>
+  </w:abstractNum>
+  <w:abstractNum w:abstractNumId="3" w15:restartNumberingAfterBreak="0">
     <w:nsid w:val="26566A89"/>
     <w:multiLevelType w:val="multilevel"/>
     <w:tmpl w:val="12E2BDB4"/>
@@ -5829,7 +6176,7 @@
       </w:rPr>
     </w:lvl>
   </w:abstractNum>
-  <w:abstractNum w:abstractNumId="3" w15:restartNumberingAfterBreak="0">
+  <w:abstractNum w:abstractNumId="4" w15:restartNumberingAfterBreak="0">
     <w:nsid w:val="2B312CE0"/>
     <w:multiLevelType w:val="hybridMultilevel"/>
     <w:tmpl w:val="9EEAFD5C"/>
@@ -5942,7 +6289,7 @@
       </w:rPr>
     </w:lvl>
   </w:abstractNum>
-  <w:abstractNum w:abstractNumId="4" w15:restartNumberingAfterBreak="0">
+  <w:abstractNum w:abstractNumId="5" w15:restartNumberingAfterBreak="0">
     <w:nsid w:val="31513267"/>
     <w:multiLevelType w:val="hybridMultilevel"/>
     <w:tmpl w:val="FA7AC388"/>
@@ -6031,7 +6378,7 @@
       </w:pPr>
     </w:lvl>
   </w:abstractNum>
-  <w:abstractNum w:abstractNumId="5" w15:restartNumberingAfterBreak="0">
+  <w:abstractNum w:abstractNumId="6" w15:restartNumberingAfterBreak="0">
     <w:nsid w:val="40107057"/>
     <w:multiLevelType w:val="hybridMultilevel"/>
     <w:tmpl w:val="983CDF96"/>
@@ -6144,7 +6491,7 @@
       </w:rPr>
     </w:lvl>
   </w:abstractNum>
-  <w:abstractNum w:abstractNumId="6" w15:restartNumberingAfterBreak="0">
+  <w:abstractNum w:abstractNumId="7" w15:restartNumberingAfterBreak="0">
     <w:nsid w:val="4E253672"/>
     <w:multiLevelType w:val="hybridMultilevel"/>
     <w:tmpl w:val="018EF620"/>
@@ -6257,7 +6604,7 @@
       </w:rPr>
     </w:lvl>
   </w:abstractNum>
-  <w:abstractNum w:abstractNumId="7" w15:restartNumberingAfterBreak="0">
+  <w:abstractNum w:abstractNumId="8" w15:restartNumberingAfterBreak="0">
     <w:nsid w:val="516B4868"/>
     <w:multiLevelType w:val="multilevel"/>
     <w:tmpl w:val="005630CA"/>
@@ -6370,7 +6717,7 @@
       </w:rPr>
     </w:lvl>
   </w:abstractNum>
-  <w:abstractNum w:abstractNumId="8" w15:restartNumberingAfterBreak="0">
+  <w:abstractNum w:abstractNumId="9" w15:restartNumberingAfterBreak="0">
     <w:nsid w:val="5CF744D1"/>
     <w:multiLevelType w:val="hybridMultilevel"/>
     <w:tmpl w:val="B196497A"/>
@@ -6483,7 +6830,120 @@
       </w:rPr>
     </w:lvl>
   </w:abstractNum>
-  <w:abstractNum w:abstractNumId="9" w15:restartNumberingAfterBreak="0">
+  <w:abstractNum w:abstractNumId="10" w15:restartNumberingAfterBreak="0">
+    <w:nsid w:val="61391F83"/>
+    <w:multiLevelType w:val="hybridMultilevel"/>
+    <w:tmpl w:val="49A48AE4"/>
+    <w:lvl w:ilvl="0" w:tplc="08100001">
+      <w:start w:val="1"/>
+      <w:numFmt w:val="bullet"/>
+      <w:lvlText w:val=""/>
+      <w:lvlJc w:val="left"/>
+      <w:pPr>
+        <w:ind w:left="720" w:hanging="360"/>
+      </w:pPr>
+      <w:rPr>
+        <w:rFonts w:ascii="Symbol" w:hAnsi="Symbol" w:hint="default"/>
+      </w:rPr>
+    </w:lvl>
+    <w:lvl w:ilvl="1" w:tplc="08100003" w:tentative="1">
+      <w:start w:val="1"/>
+      <w:numFmt w:val="bullet"/>
+      <w:lvlText w:val="o"/>
+      <w:lvlJc w:val="left"/>
+      <w:pPr>
+        <w:ind w:left="1440" w:hanging="360"/>
+      </w:pPr>
+      <w:rPr>
+        <w:rFonts w:ascii="Courier New" w:hAnsi="Courier New" w:cs="Courier New" w:hint="default"/>
+      </w:rPr>
+    </w:lvl>
+    <w:lvl w:ilvl="2" w:tplc="08100005" w:tentative="1">
+      <w:start w:val="1"/>
+      <w:numFmt w:val="bullet"/>
+      <w:lvlText w:val=""/>
+      <w:lvlJc w:val="left"/>
+      <w:pPr>
+        <w:ind w:left="2160" w:hanging="360"/>
+      </w:pPr>
+      <w:rPr>
+        <w:rFonts w:ascii="Wingdings" w:hAnsi="Wingdings" w:hint="default"/>
+      </w:rPr>
+    </w:lvl>
+    <w:lvl w:ilvl="3" w:tplc="08100001" w:tentative="1">
+      <w:start w:val="1"/>
+      <w:numFmt w:val="bullet"/>
+      <w:lvlText w:val=""/>
+      <w:lvlJc w:val="left"/>
+      <w:pPr>
+        <w:ind w:left="2880" w:hanging="360"/>
+      </w:pPr>
+      <w:rPr>
+        <w:rFonts w:ascii="Symbol" w:hAnsi="Symbol" w:hint="default"/>
+      </w:rPr>
+    </w:lvl>
+    <w:lvl w:ilvl="4" w:tplc="08100003" w:tentative="1">
+      <w:start w:val="1"/>
+      <w:numFmt w:val="bullet"/>
+      <w:lvlText w:val="o"/>
+      <w:lvlJc w:val="left"/>
+      <w:pPr>
+        <w:ind w:left="3600" w:hanging="360"/>
+      </w:pPr>
+      <w:rPr>
+        <w:rFonts w:ascii="Courier New" w:hAnsi="Courier New" w:cs="Courier New" w:hint="default"/>
+      </w:rPr>
+    </w:lvl>
+    <w:lvl w:ilvl="5" w:tplc="08100005" w:tentative="1">
+      <w:start w:val="1"/>
+      <w:numFmt w:val="bullet"/>
+      <w:lvlText w:val=""/>
+      <w:lvlJc w:val="left"/>
+      <w:pPr>
+        <w:ind w:left="4320" w:hanging="360"/>
+      </w:pPr>
+      <w:rPr>
+        <w:rFonts w:ascii="Wingdings" w:hAnsi="Wingdings" w:hint="default"/>
+      </w:rPr>
+    </w:lvl>
+    <w:lvl w:ilvl="6" w:tplc="08100001" w:tentative="1">
+      <w:start w:val="1"/>
+      <w:numFmt w:val="bullet"/>
+      <w:lvlText w:val=""/>
+      <w:lvlJc w:val="left"/>
+      <w:pPr>
+        <w:ind w:left="5040" w:hanging="360"/>
+      </w:pPr>
+      <w:rPr>
+        <w:rFonts w:ascii="Symbol" w:hAnsi="Symbol" w:hint="default"/>
+      </w:rPr>
+    </w:lvl>
+    <w:lvl w:ilvl="7" w:tplc="08100003" w:tentative="1">
+      <w:start w:val="1"/>
+      <w:numFmt w:val="bullet"/>
+      <w:lvlText w:val="o"/>
+      <w:lvlJc w:val="left"/>
+      <w:pPr>
+        <w:ind w:left="5760" w:hanging="360"/>
+      </w:pPr>
+      <w:rPr>
+        <w:rFonts w:ascii="Courier New" w:hAnsi="Courier New" w:cs="Courier New" w:hint="default"/>
+      </w:rPr>
+    </w:lvl>
+    <w:lvl w:ilvl="8" w:tplc="08100005" w:tentative="1">
+      <w:start w:val="1"/>
+      <w:numFmt w:val="bullet"/>
+      <w:lvlText w:val=""/>
+      <w:lvlJc w:val="left"/>
+      <w:pPr>
+        <w:ind w:left="6480" w:hanging="360"/>
+      </w:pPr>
+      <w:rPr>
+        <w:rFonts w:ascii="Wingdings" w:hAnsi="Wingdings" w:hint="default"/>
+      </w:rPr>
+    </w:lvl>
+  </w:abstractNum>
+  <w:abstractNum w:abstractNumId="11" w15:restartNumberingAfterBreak="0">
     <w:nsid w:val="702346F9"/>
     <w:multiLevelType w:val="multilevel"/>
     <w:tmpl w:val="F15846B8"/>
@@ -6596,7 +7056,7 @@
       </w:pPr>
     </w:lvl>
   </w:abstractNum>
-  <w:abstractNum w:abstractNumId="10" w15:restartNumberingAfterBreak="0">
+  <w:abstractNum w:abstractNumId="12" w15:restartNumberingAfterBreak="0">
     <w:nsid w:val="732A6F96"/>
     <w:multiLevelType w:val="multilevel"/>
     <w:tmpl w:val="F850D2FC"/>
@@ -6717,7 +7177,7 @@
       </w:rPr>
     </w:lvl>
   </w:abstractNum>
-  <w:abstractNum w:abstractNumId="11" w15:restartNumberingAfterBreak="0">
+  <w:abstractNum w:abstractNumId="13" w15:restartNumberingAfterBreak="0">
     <w:nsid w:val="762822FB"/>
     <w:multiLevelType w:val="hybridMultilevel"/>
     <w:tmpl w:val="51D26138"/>
@@ -6861,40 +7321,40 @@
     </w:lvl>
   </w:abstractNum>
   <w:num w:numId="1">
+    <w:abstractNumId w:val="6"/>
+  </w:num>
+  <w:num w:numId="2">
+    <w:abstractNumId w:val="8"/>
+  </w:num>
+  <w:num w:numId="3">
     <w:abstractNumId w:val="5"/>
   </w:num>
-  <w:num w:numId="2">
-    <w:abstractNumId w:val="7"/>
-  </w:num>
-  <w:num w:numId="3">
-    <w:abstractNumId w:val="4"/>
-  </w:num>
   <w:num w:numId="4">
-    <w:abstractNumId w:val="10"/>
+    <w:abstractNumId w:val="12"/>
   </w:num>
   <w:num w:numId="5">
-    <w:abstractNumId w:val="2"/>
+    <w:abstractNumId w:val="3"/>
   </w:num>
   <w:num w:numId="6">
     <w:abstractNumId w:val="0"/>
   </w:num>
   <w:num w:numId="7">
+    <w:abstractNumId w:val="11"/>
+  </w:num>
+  <w:num w:numId="8">
+    <w:abstractNumId w:val="3"/>
+  </w:num>
+  <w:num w:numId="9">
+    <w:abstractNumId w:val="7"/>
+  </w:num>
+  <w:num w:numId="10">
     <w:abstractNumId w:val="9"/>
   </w:num>
-  <w:num w:numId="8">
-    <w:abstractNumId w:val="2"/>
-  </w:num>
-  <w:num w:numId="9">
-    <w:abstractNumId w:val="6"/>
-  </w:num>
-  <w:num w:numId="10">
-    <w:abstractNumId w:val="8"/>
-  </w:num>
   <w:num w:numId="11">
-    <w:abstractNumId w:val="11"/>
+    <w:abstractNumId w:val="13"/>
   </w:num>
   <w:num w:numId="12">
-    <w:abstractNumId w:val="11"/>
+    <w:abstractNumId w:val="13"/>
     <w:lvlOverride w:ilvl="0">
       <w:startOverride w:val="1"/>
     </w:lvlOverride>
@@ -6914,7 +7374,13 @@
     <w:abstractNumId w:val="1"/>
   </w:num>
   <w:num w:numId="15">
-    <w:abstractNumId w:val="3"/>
+    <w:abstractNumId w:val="4"/>
+  </w:num>
+  <w:num w:numId="16">
+    <w:abstractNumId w:val="2"/>
+  </w:num>
+  <w:num w:numId="17">
+    <w:abstractNumId w:val="10"/>
   </w:num>
 </w:numbering>
 </file>
@@ -7116,7 +7582,7 @@
     <w:lsdException w:name="Medium Shading 2 Accent 1" w:uiPriority="64"/>
     <w:lsdException w:name="Medium List 1 Accent 1" w:uiPriority="65"/>
     <w:lsdException w:name="Revision" w:semiHidden="1"/>
-    <w:lsdException w:name="List Paragraph" w:uiPriority="1" w:qFormat="1"/>
+    <w:lsdException w:name="List Paragraph" w:uiPriority="34" w:qFormat="1"/>
     <w:lsdException w:name="Quote" w:uiPriority="29" w:qFormat="1"/>
     <w:lsdException w:name="Intense Quote" w:uiPriority="30" w:qFormat="1"/>
     <w:lsdException w:name="Medium List 2 Accent 1" w:uiPriority="66"/>
@@ -7618,7 +8084,7 @@
   <w:style w:type="paragraph" w:styleId="Paragrafoelenco">
     <w:name w:val="List Paragraph"/>
     <w:basedOn w:val="Normale"/>
-    <w:uiPriority w:val="1"/>
+    <w:uiPriority w:val="34"/>
     <w:qFormat/>
     <w:rsid w:val="004B5859"/>
     <w:pPr>
@@ -8350,7 +8816,7 @@
 </file>
 
 <file path=customXml/itemProps1.xml><?xml version="1.0" encoding="utf-8"?>
-<ds:datastoreItem xmlns:ds="http://schemas.openxmlformats.org/officeDocument/2006/customXml" ds:itemID="{924A1C76-2E83-4473-B0A1-F77296615B17}">
+<ds:datastoreItem xmlns:ds="http://schemas.openxmlformats.org/officeDocument/2006/customXml" ds:itemID="{AC96075F-7AC9-4144-9263-80FB48CE5353}">
   <ds:schemaRefs>
     <ds:schemaRef ds:uri="http://schemas.openxmlformats.org/officeDocument/2006/bibliography"/>
   </ds:schemaRefs>

</xml_diff>